<commit_message>
pdf added final answer
</commit_message>
<xml_diff>
--- a/answer/asmt2.docx
+++ b/answer/asmt2.docx
@@ -6329,11 +6329,19 @@
           <w:rFonts w:ascii="Cambria Math" w:hAnsi="Cambria Math"/>
         </w:rPr>
       </w:pPr>
-    </w:p>
-    <w:p>
-      <w:pPr>
-        <w:rPr>
-          <w:rFonts w:ascii="Cambria Math" w:hAnsi="Cambria Math"/>
+      <w:r>
+        <w:rPr>
+          <w:rFonts w:ascii="Cambria Math" w:hAnsi="Cambria Math"/>
+        </w:rPr>
+        <w:t>*Note: Using SA[n] means look into nth entry in the sorted suffix array table.</w:t>
+      </w:r>
+      <w:bookmarkStart w:id="0" w:name="_GoBack"/>
+      <w:bookmarkEnd w:id="0"/>
+    </w:p>
+    <w:p>
+      <w:pPr>
+        <w:rPr>
+          <w:rFonts w:ascii="Cambria Math" w:hAnsi="Cambria Math" w:hint="eastAsia"/>
         </w:rPr>
       </w:pPr>
       <w:r>
@@ -6365,7 +6373,7 @@
     <w:p>
       <w:pPr>
         <w:rPr>
-          <w:rFonts w:ascii="Cambria Math" w:hAnsi="Cambria Math"/>
+          <w:rFonts w:ascii="Cambria Math" w:hAnsi="Cambria Math" w:hint="eastAsia"/>
         </w:rPr>
       </w:pPr>
       <w:r>
@@ -6385,7 +6393,7 @@
     <w:p>
       <w:pPr>
         <w:rPr>
-          <w:rFonts w:ascii="Cambria Math" w:hAnsi="Cambria Math"/>
+          <w:rFonts w:ascii="Cambria Math" w:hAnsi="Cambria Math" w:hint="eastAsia"/>
         </w:rPr>
       </w:pPr>
       <w:r>
@@ -6469,8 +6477,6 @@
         </w:rPr>
         <w:t>the theory that ∑probability = 1.</w:t>
       </w:r>
-      <w:bookmarkStart w:id="0" w:name="_GoBack"/>
-      <w:bookmarkEnd w:id="0"/>
     </w:p>
     <w:p>
       <w:pPr>

</xml_diff>